<commit_message>
Update First Phase - DSA-Project.docx
</commit_message>
<xml_diff>
--- a/First Phase - DSA-Project.docx
+++ b/First Phase - DSA-Project.docx
@@ -264,15 +264,7 @@
         <w:rPr>
           <w:rFonts w:hint="default"/>
         </w:rPr>
-        <w:t xml:space="preserve">Implement user profiles </w:t>
-      </w:r>
-      <w:bookmarkStart w:id="0" w:name="_GoBack"/>
-      <w:bookmarkEnd w:id="0"/>
-      <w:r>
-        <w:rPr>
-          <w:rFonts w:hint="default"/>
-        </w:rPr>
-        <w:t>functionality.</w:t>
+        <w:t>Implement user profiles functionality.</w:t>
       </w:r>
     </w:p>
     <w:p>
@@ -847,45 +839,6 @@
           <w:rFonts w:hint="default"/>
         </w:rPr>
       </w:pPr>
-    </w:p>
-    <w:p>
-      <w:pPr>
-        <w:rPr>
-          <w:rFonts w:hint="default"/>
-        </w:rPr>
-      </w:pPr>
-    </w:p>
-    <w:p>
-      <w:pPr>
-        <w:rPr>
-          <w:rFonts w:hint="default"/>
-          <w:lang w:val="en-US"/>
-        </w:rPr>
-      </w:pPr>
-    </w:p>
-    <w:p>
-      <w:pPr>
-        <w:rPr>
-          <w:rFonts w:hint="default"/>
-          <w:lang w:val="en-US"/>
-        </w:rPr>
-      </w:pPr>
-    </w:p>
-    <w:p>
-      <w:pPr>
-        <w:rPr>
-          <w:rFonts w:hint="default"/>
-          <w:lang w:val="en-US"/>
-        </w:rPr>
-      </w:pPr>
-    </w:p>
-    <w:p>
-      <w:pPr>
-        <w:rPr>
-          <w:rFonts w:hint="default"/>
-          <w:lang w:val="en-US"/>
-        </w:rPr>
-      </w:pPr>
       <w:r>
         <w:rPr>
           <w:rFonts w:hint="default"/>
@@ -895,13 +848,13 @@
           <wp:anchor distT="0" distB="0" distL="114300" distR="114300" simplePos="0" relativeHeight="251660288" behindDoc="1" locked="0" layoutInCell="1" allowOverlap="1">
             <wp:simplePos x="0" y="0"/>
             <wp:positionH relativeFrom="column">
-              <wp:posOffset>-936625</wp:posOffset>
+              <wp:posOffset>-845820</wp:posOffset>
             </wp:positionH>
             <wp:positionV relativeFrom="paragraph">
-              <wp:posOffset>93980</wp:posOffset>
+              <wp:posOffset>115570</wp:posOffset>
             </wp:positionV>
-            <wp:extent cx="7192010" cy="5622925"/>
-            <wp:effectExtent l="0" t="0" r="8890" b="0"/>
+            <wp:extent cx="6884035" cy="4836160"/>
+            <wp:effectExtent l="0" t="0" r="12065" b="0"/>
             <wp:wrapNone/>
             <wp:docPr id="2" name="Picture 2" descr="ClassDiagram- LinkedinProject"/>
             <wp:cNvGraphicFramePr>
@@ -925,7 +878,7 @@
                   <pic:spPr>
                     <a:xfrm>
                       <a:off x="0" y="0"/>
-                      <a:ext cx="7192010" cy="5622925"/>
+                      <a:ext cx="6884035" cy="4836160"/>
                     </a:xfrm>
                     <a:prstGeom prst="rect">
                       <a:avLst/>
@@ -937,6 +890,47 @@
           </wp:anchor>
         </w:drawing>
       </w:r>
+    </w:p>
+    <w:p>
+      <w:pPr>
+        <w:rPr>
+          <w:rFonts w:hint="default"/>
+        </w:rPr>
+      </w:pPr>
+    </w:p>
+    <w:p>
+      <w:pPr>
+        <w:rPr>
+          <w:rFonts w:hint="default"/>
+          <w:lang w:val="en-US"/>
+        </w:rPr>
+      </w:pPr>
+    </w:p>
+    <w:p>
+      <w:pPr>
+        <w:rPr>
+          <w:rFonts w:hint="default"/>
+          <w:lang w:val="en-US"/>
+        </w:rPr>
+      </w:pPr>
+    </w:p>
+    <w:p>
+      <w:pPr>
+        <w:rPr>
+          <w:rFonts w:hint="default"/>
+          <w:lang w:val="en-US"/>
+        </w:rPr>
+      </w:pPr>
+    </w:p>
+    <w:p>
+      <w:pPr>
+        <w:rPr>
+          <w:rFonts w:hint="default"/>
+          <w:lang w:val="en-US"/>
+        </w:rPr>
+      </w:pPr>
+      <w:bookmarkStart w:id="0" w:name="_GoBack"/>
+      <w:bookmarkEnd w:id="0"/>
     </w:p>
     <w:sectPr>
       <w:pgSz w:w="11906" w:h="16838"/>

</xml_diff>

<commit_message>
LinkedIn Simpler Version - DSA project
</commit_message>
<xml_diff>
--- a/First Phase - DSA-Project.docx
+++ b/First Phase - DSA-Project.docx
@@ -264,7 +264,15 @@
         <w:rPr>
           <w:rFonts w:hint="default"/>
         </w:rPr>
-        <w:t>Implement user profiles functionality.</w:t>
+        <w:t xml:space="preserve">Implement user profiles </w:t>
+      </w:r>
+      <w:bookmarkStart w:id="0" w:name="_GoBack"/>
+      <w:bookmarkEnd w:id="0"/>
+      <w:r>
+        <w:rPr>
+          <w:rFonts w:hint="default"/>
+        </w:rPr>
+        <w:t>functionality.</w:t>
       </w:r>
     </w:p>
     <w:p>
@@ -839,6 +847,45 @@
           <w:rFonts w:hint="default"/>
         </w:rPr>
       </w:pPr>
+    </w:p>
+    <w:p>
+      <w:pPr>
+        <w:rPr>
+          <w:rFonts w:hint="default"/>
+        </w:rPr>
+      </w:pPr>
+    </w:p>
+    <w:p>
+      <w:pPr>
+        <w:rPr>
+          <w:rFonts w:hint="default"/>
+          <w:lang w:val="en-US"/>
+        </w:rPr>
+      </w:pPr>
+    </w:p>
+    <w:p>
+      <w:pPr>
+        <w:rPr>
+          <w:rFonts w:hint="default"/>
+          <w:lang w:val="en-US"/>
+        </w:rPr>
+      </w:pPr>
+    </w:p>
+    <w:p>
+      <w:pPr>
+        <w:rPr>
+          <w:rFonts w:hint="default"/>
+          <w:lang w:val="en-US"/>
+        </w:rPr>
+      </w:pPr>
+    </w:p>
+    <w:p>
+      <w:pPr>
+        <w:rPr>
+          <w:rFonts w:hint="default"/>
+          <w:lang w:val="en-US"/>
+        </w:rPr>
+      </w:pPr>
       <w:r>
         <w:rPr>
           <w:rFonts w:hint="default"/>
@@ -848,13 +895,13 @@
           <wp:anchor distT="0" distB="0" distL="114300" distR="114300" simplePos="0" relativeHeight="251660288" behindDoc="1" locked="0" layoutInCell="1" allowOverlap="1">
             <wp:simplePos x="0" y="0"/>
             <wp:positionH relativeFrom="column">
-              <wp:posOffset>-845820</wp:posOffset>
+              <wp:posOffset>-936625</wp:posOffset>
             </wp:positionH>
             <wp:positionV relativeFrom="paragraph">
-              <wp:posOffset>115570</wp:posOffset>
+              <wp:posOffset>93980</wp:posOffset>
             </wp:positionV>
-            <wp:extent cx="6884035" cy="4836160"/>
-            <wp:effectExtent l="0" t="0" r="12065" b="0"/>
+            <wp:extent cx="7192010" cy="5622925"/>
+            <wp:effectExtent l="0" t="0" r="8890" b="0"/>
             <wp:wrapNone/>
             <wp:docPr id="2" name="Picture 2" descr="ClassDiagram- LinkedinProject"/>
             <wp:cNvGraphicFramePr>
@@ -878,7 +925,7 @@
                   <pic:spPr>
                     <a:xfrm>
                       <a:off x="0" y="0"/>
-                      <a:ext cx="6884035" cy="4836160"/>
+                      <a:ext cx="7192010" cy="5622925"/>
                     </a:xfrm>
                     <a:prstGeom prst="rect">
                       <a:avLst/>
@@ -890,47 +937,6 @@
           </wp:anchor>
         </w:drawing>
       </w:r>
-    </w:p>
-    <w:p>
-      <w:pPr>
-        <w:rPr>
-          <w:rFonts w:hint="default"/>
-        </w:rPr>
-      </w:pPr>
-    </w:p>
-    <w:p>
-      <w:pPr>
-        <w:rPr>
-          <w:rFonts w:hint="default"/>
-          <w:lang w:val="en-US"/>
-        </w:rPr>
-      </w:pPr>
-    </w:p>
-    <w:p>
-      <w:pPr>
-        <w:rPr>
-          <w:rFonts w:hint="default"/>
-          <w:lang w:val="en-US"/>
-        </w:rPr>
-      </w:pPr>
-    </w:p>
-    <w:p>
-      <w:pPr>
-        <w:rPr>
-          <w:rFonts w:hint="default"/>
-          <w:lang w:val="en-US"/>
-        </w:rPr>
-      </w:pPr>
-    </w:p>
-    <w:p>
-      <w:pPr>
-        <w:rPr>
-          <w:rFonts w:hint="default"/>
-          <w:lang w:val="en-US"/>
-        </w:rPr>
-      </w:pPr>
-      <w:bookmarkStart w:id="0" w:name="_GoBack"/>
-      <w:bookmarkEnd w:id="0"/>
     </w:p>
     <w:sectPr>
       <w:pgSz w:w="11906" w:h="16838"/>

</xml_diff>